<commit_message>
Valores predeterminados a campos nacionalidad, etnia, lengua y estado.
</commit_message>
<xml_diff>
--- a/storage/oficios/ConstanciaDeHechos1.docx
+++ b/storage/oficios/ConstanciaDeHechos1.docx
@@ -112,7 +112,7 @@
                 <w:szCs w:val="20"/>
                 <w:lang w:eastAsia="es-MX"/>
               </w:rPr>
-              <w:t>XI/22º/0/2017</w:t>
+              <w:t>XI/1º/0/2018</w:t>
             </w:r>
           </w:p>
         </w:tc>
@@ -144,7 +144,6 @@
               </w:rPr>
               <w:t xml:space="preserve">CARPETA DE </w:t>
             </w:r>
-            <w:proofErr w:type="spellStart"/>
             <w:r>
               <w:rPr>
                 <w:rFonts w:ascii="Neo Sans Pro" w:eastAsia="Times New Roman" w:hAnsi="Neo Sans Pro" w:cs="Arial"/>
@@ -152,9 +151,8 @@
                 <w:szCs w:val="20"/>
                 <w:lang w:val="es-ES" w:eastAsia="es-ES"/>
               </w:rPr>
-              <w:t>INVESTIGACION</w:t>
+              <w:t>INVESTIGACIÓN</w:t>
             </w:r>
-            <w:proofErr w:type="spellEnd"/>
           </w:p>
         </w:tc>
         <w:tc>
@@ -179,7 +177,7 @@
                 <w:szCs w:val="20"/>
                 <w:lang w:eastAsia="es-MX"/>
               </w:rPr>
-              <w:t>UIPJ/DXI/22/1/2017</w:t>
+              <w:t>UIPJ/DXI/1/1/2018</w:t>
             </w:r>
           </w:p>
         </w:tc>
@@ -271,7 +269,7 @@
           <w:szCs w:val="18"/>
           <w:lang w:val="es-ES"/>
         </w:rPr>
-        <w:t>XALAPA, VERACRUZ A 19 DE DICIEMBRE DE 2017</w:t>
+        <w:t>XALAPA, VERACRUZ A 6 DE MARZO DE 2018</w:t>
       </w:r>
     </w:p>
     <w:p>
@@ -356,15 +354,15 @@
           <w:sz w:val="23"/>
           <w:szCs w:val="23"/>
         </w:rPr>
-        <w:t>NAIN LOBATO GARCÍA</w:t>
-      </w:r>
-      <w:r>
-        <w:rPr>
-          <w:rFonts w:ascii="Neo Sans Pro" w:hAnsi="Neo Sans Pro" w:cs="Arial"/>
-          <w:sz w:val="23"/>
-          <w:szCs w:val="23"/>
-        </w:rPr>
-        <w:t>, FISCAL 22</w:t>
+        <w:t>DONALDO LOPEZ GIL</w:t>
+      </w:r>
+      <w:r>
+        <w:rPr>
+          <w:rFonts w:ascii="Neo Sans Pro" w:hAnsi="Neo Sans Pro" w:cs="Arial"/>
+          <w:sz w:val="23"/>
+          <w:szCs w:val="23"/>
+        </w:rPr>
+        <w:t>, FISCAL 1</w:t>
       </w:r>
       <w:r>
         <w:rPr>
@@ -383,7 +381,6 @@
         </w:rPr>
         <w:t xml:space="preserve"> EN LA UNIDAD INTEGRAL DE </w:t>
       </w:r>
-      <w:proofErr w:type="spellStart"/>
       <w:r>
         <w:rPr>
           <w:rFonts w:ascii="Neo Sans Pro" w:hAnsi="Neo Sans Pro" w:cs="Arial"/>
@@ -398,9 +395,8 @@
           <w:sz w:val="23"/>
           <w:szCs w:val="23"/>
         </w:rPr>
-        <w:t>OCURACION</w:t>
-      </w:r>
-      <w:proofErr w:type="spellEnd"/>
+        <w:t>OCURACIÓN</w:t>
+      </w:r>
       <w:r>
         <w:rPr>
           <w:rFonts w:ascii="Neo Sans Pro" w:hAnsi="Neo Sans Pro" w:cs="Arial"/>
@@ -479,7 +475,7 @@
           <w:szCs w:val="23"/>
           <w:lang w:val="es-ES" w:eastAsia="es-ES"/>
         </w:rPr>
-        <w:t>18</w:t>
+        <w:t>1</w:t>
       </w:r>
       <w:r>
         <w:rPr>
@@ -508,7 +504,7 @@
           <w:szCs w:val="23"/>
           <w:lang w:val="es-ES" w:eastAsia="es-ES"/>
         </w:rPr>
-        <w:t>diciembre</w:t>
+        <w:t>marzo</w:t>
       </w:r>
       <w:r>
         <w:rPr>
@@ -537,7 +533,7 @@
           <w:szCs w:val="23"/>
           <w:lang w:val="es-ES" w:eastAsia="es-ES"/>
         </w:rPr>
-        <w:t>2017</w:t>
+        <w:t>2018</w:t>
       </w:r>
       <w:r>
         <w:rPr>
@@ -556,7 +552,7 @@
           <w:szCs w:val="23"/>
           <w:lang w:val="es-ES" w:eastAsia="es-ES"/>
         </w:rPr>
-        <w:t>UIPJ/DXI/22/1/2017</w:t>
+        <w:t>UIPJ/DXI/1/1/2018</w:t>
       </w:r>
       <w:r>
         <w:rPr>
@@ -593,7 +589,7 @@
           <w:sz w:val="24"/>
           <w:szCs w:val="24"/>
         </w:rPr>
-        <w:t>ALBERTO GARCIA MARTINEZ</w:t>
+        <w:t>DONALDO  </w:t>
       </w:r>
       <w:r>
         <w:rPr>
@@ -638,7 +634,7 @@
         <w:rPr>
           <w:rFonts w:ascii="Neo Sans Pro" w:hAnsi="Neo Sans Pro" w:cs="Arial"/>
         </w:rPr>
-        <w:t>DEJÉ ESTACIONADO MI VEHICULO A UN LADO DE LA IGLESIA, FUÍ A COMPRAR UNAS COSAS Y CUANDO REGRESÉ YA NO ESTABA MI CAMIONETA MARCA NISSAN COLOR BLANCO.</w:t>
+        <w:t>HOLA1</w:t>
       </w:r>
       <w:r>
         <w:rPr>
@@ -712,7 +708,7 @@
           <w:szCs w:val="23"/>
           <w:lang w:val="es-ES" w:eastAsia="es-ES"/>
         </w:rPr>
-        <w:t>diecinueve días del mes de diciembre del año 2017</w:t>
+        <w:t>seis días del mes de marzo del año 2018</w:t>
       </w:r>
       <w:r>
         <w:rPr>
@@ -792,7 +788,7 @@
           <w:szCs w:val="23"/>
           <w:lang w:val="es-ES" w:eastAsia="es-ES"/>
         </w:rPr>
-        <w:t>FISCAL 22</w:t>
+        <w:t>FISCAL 1</w:t>
       </w:r>
       <w:r>
         <w:rPr>
@@ -804,18 +800,18 @@
         </w:rPr>
         <w:t xml:space="preserve"> ° EN LA UNIDAD INTEGRAL DE </w:t>
       </w:r>
-      <w:proofErr w:type="spellStart"/>
-      <w:r>
-        <w:rPr>
-          <w:rFonts w:ascii="Neo Sans Pro" w:hAnsi="Neo Sans Pro" w:cs="Arial"/>
-          <w:b/>
-          <w:sz w:val="23"/>
-          <w:szCs w:val="23"/>
-          <w:lang w:val="es-ES" w:eastAsia="es-ES"/>
-        </w:rPr>
-        <w:t>PROCURACION</w:t>
-      </w:r>
-      <w:proofErr w:type="spellEnd"/>
+      <w:r>
+        <w:rPr>
+          <w:rFonts w:ascii="Neo Sans Pro" w:hAnsi="Neo Sans Pro" w:cs="Arial"/>
+          <w:b/>
+          <w:sz w:val="23"/>
+          <w:szCs w:val="23"/>
+          <w:lang w:val="es-ES" w:eastAsia="es-ES"/>
+        </w:rPr>
+        <w:t>PROCURACIÓN</w:t>
+      </w:r>
+      <w:bookmarkStart w:id="0" w:name="_GoBack"/>
+      <w:bookmarkEnd w:id="0"/>
     </w:p>
     <w:p>
       <w:pPr>
@@ -912,7 +908,7 @@
           <w:sz w:val="24"/>
           <w:szCs w:val="24"/>
         </w:rPr>
-        <w:t>NAIN LOBATO GARCÍA</w:t>
+        <w:t>DONALDO LOPEZ GIL</w:t>
       </w:r>
       <w:r>
         <w:rPr>
@@ -1176,8 +1172,6 @@
                               </w:rPr>
                               <w:t>,</w:t>
                             </w:r>
-                            <w:bookmarkStart w:id="0" w:name="_GoBack"/>
-                            <w:bookmarkEnd w:id="0"/>
                           </w:p>
                         </w:txbxContent>
                       </wps:txbx>
@@ -1281,8 +1275,6 @@
                         </w:rPr>
                         <w:t>,</w:t>
                       </w:r>
-                      <w:bookmarkStart w:id="1" w:name="_GoBack"/>
-                      <w:bookmarkEnd w:id="1"/>
                     </w:p>
                   </w:txbxContent>
                 </v:textbox>

</xml_diff>

<commit_message>
Solución error al generar documentos.
</commit_message>
<xml_diff>
--- a/storage/oficios/ConstanciaDeHechos1.docx
+++ b/storage/oficios/ConstanciaDeHechos1.docx
@@ -112,7 +112,7 @@
                 <w:szCs w:val="20"/>
                 <w:lang w:eastAsia="es-MX"/>
               </w:rPr>
-              <w:t>XI/22º/0/2018</w:t>
+              <w:t>XVII/22º/0/2018</w:t>
             </w:r>
           </w:p>
         </w:tc>
@@ -177,7 +177,7 @@
                 <w:szCs w:val="20"/>
                 <w:lang w:eastAsia="es-MX"/>
               </w:rPr>
-              <w:t>UIPJ/DXI/XAL1/22/1/2018</w:t>
+              <w:t>UIPJ/DXVII/VER1/22/1/2018</w:t>
             </w:r>
           </w:p>
         </w:tc>
@@ -269,7 +269,7 @@
           <w:szCs w:val="18"/>
           <w:lang w:val="es-ES"/>
         </w:rPr>
-        <w:t>XALAPA, VERACRUZ A 16 DE MARZO DE 2018</w:t>
+        <w:t>VERACRUZ, VERACRUZ A 16 DE ABRIL DE 2018</w:t>
       </w:r>
     </w:p>
     <w:p>
@@ -354,7 +354,7 @@
           <w:sz w:val="23"/>
           <w:szCs w:val="23"/>
         </w:rPr>
-        <w:t>NAIN LOBATO GARCIA</w:t>
+        <w:t>UIPJ TEST</w:t>
       </w:r>
       <w:r>
         <w:rPr>
@@ -403,7 +403,7 @@
           <w:sz w:val="23"/>
           <w:szCs w:val="23"/>
         </w:rPr>
-        <w:t xml:space="preserve"> DE JUSTICIA, XI DISTRITO JUDICIAL, XALAPA</w:t>
+        <w:t xml:space="preserve"> DE JUSTICIA, XVII DISTRITO JUDICIAL, VERACRUZ</w:t>
       </w:r>
       <w:r>
         <w:rPr>
@@ -456,7 +456,7 @@
           <w:szCs w:val="23"/>
           <w:lang w:val="es-ES" w:eastAsia="es-ES"/>
         </w:rPr>
-        <w:t>En la Ciudad de Xalapa</w:t>
+        <w:t>En la Ciudad de Veracruz</w:t>
       </w:r>
       <w:r>
         <w:rPr>
@@ -475,7 +475,7 @@
           <w:szCs w:val="23"/>
           <w:lang w:val="es-ES" w:eastAsia="es-ES"/>
         </w:rPr>
-        <w:t>16</w:t>
+        <w:t>12</w:t>
       </w:r>
       <w:r>
         <w:rPr>
@@ -504,7 +504,7 @@
           <w:szCs w:val="23"/>
           <w:lang w:val="es-ES" w:eastAsia="es-ES"/>
         </w:rPr>
-        <w:t>marzo</w:t>
+        <w:t>abril</w:t>
       </w:r>
       <w:r>
         <w:rPr>
@@ -552,7 +552,7 @@
           <w:szCs w:val="23"/>
           <w:lang w:val="es-ES" w:eastAsia="es-ES"/>
         </w:rPr>
-        <w:t>UIPJ/DXI/XAL1/22/1/2018</w:t>
+        <w:t>UIPJ/DXVII/VER1/22/1/2018</w:t>
       </w:r>
       <w:r>
         <w:rPr>
@@ -589,7 +589,7 @@
           <w:sz w:val="24"/>
           <w:szCs w:val="24"/>
         </w:rPr>
-        <w:t>JUAN PERES LOPEZ</w:t>
+        <w:t>COMPAÑIA  </w:t>
       </w:r>
       <w:r>
         <w:rPr>
@@ -634,7 +634,7 @@
         <w:rPr>
           <w:rFonts w:ascii="Neo Sans Pro" w:hAnsi="Neo Sans Pro" w:cs="Arial"/>
         </w:rPr>
-        <w:t>ERA MI AMIGO.</w:t>
+        <w:t>Narración 1</w:t>
       </w:r>
       <w:r>
         <w:rPr>
@@ -690,7 +690,7 @@
           <w:szCs w:val="23"/>
           <w:lang w:val="es-ES" w:eastAsia="es-ES"/>
         </w:rPr>
-        <w:t>n de parte interesada, en Xalapa</w:t>
+        <w:t>n de parte interesada, en Veracruz</w:t>
       </w:r>
       <w:r>
         <w:rPr>
@@ -708,7 +708,7 @@
           <w:szCs w:val="23"/>
           <w:lang w:val="es-ES" w:eastAsia="es-ES"/>
         </w:rPr>
-        <w:t>dieciseis días del mes de marzo del año 2018</w:t>
+        <w:t>dieciseis días del mes de abril del año 2018</w:t>
       </w:r>
       <w:r>
         <w:rPr>
@@ -843,7 +843,7 @@
           <w:szCs w:val="23"/>
           <w:lang w:val="es-ES" w:eastAsia="es-ES"/>
         </w:rPr>
-        <w:t>JUSTICIA DISTRITO XI</w:t>
+        <w:t>JUSTICIA DISTRITO XVII</w:t>
       </w:r>
       <w:r>
         <w:rPr>
@@ -908,7 +908,7 @@
           <w:sz w:val="24"/>
           <w:szCs w:val="24"/>
         </w:rPr>
-        <w:t>NAIN LOBATO GARCIA</w:t>
+        <w:t>UIPJ TEST</w:t>
       </w:r>
       <w:r>
         <w:rPr>
@@ -1141,7 +1141,7 @@
                                 <w:sz w:val="14"/>
                                 <w:szCs w:val="14"/>
                               </w:rPr>
-                              <w:t>Circuito Guizar y Valencia No. 147,  Col. Reserva Territorial, C.P 91096 Xalapa EnrÃ­quez, Veracruz.</w:t>
+                              <w:t>Km. 8 Carretera Veracruz-Xalapa,  Col. Predio Rustico el Jobo, C.P 91963 Veracruz, Veracruz</w:t>
                             </w:r>
                           </w:p>
                           <w:p>
@@ -1161,7 +1161,7 @@
                                 <w:sz w:val="14"/>
                                 <w:szCs w:val="14"/>
                               </w:rPr>
-                              <w:t>Tel. 01 2288147214</w:t>
+                              <w:t>Tel. 01 2299252395</w:t>
                             </w:r>
                             <w:r>
                               <w:rPr>
@@ -1244,7 +1244,7 @@
                           <w:sz w:val="14"/>
                           <w:szCs w:val="14"/>
                         </w:rPr>
-                        <w:t>Circuito Guizar y Valencia No. 147,  Col. Reserva Territorial, C.P 91096 Xalapa EnrÃ­quez, Veracruz.</w:t>
+                        <w:t>Km. 8 Carretera Veracruz-Xalapa,  Col. Predio Rustico el Jobo, C.P 91963 Veracruz, Veracruz</w:t>
                       </w:r>
                     </w:p>
                     <w:p>
@@ -1264,7 +1264,7 @@
                           <w:sz w:val="14"/>
                           <w:szCs w:val="14"/>
                         </w:rPr>
-                        <w:t>Tel. 01 2288147214</w:t>
+                        <w:t>Tel. 01 2299252395</w:t>
                       </w:r>
                       <w:r>
                         <w:rPr>
@@ -1312,7 +1312,7 @@
         <w:sz w:val="24"/>
         <w:szCs w:val="28"/>
       </w:rPr>
-      <w:t xml:space="preserve">                    DECIMOPRIMER DISTRITO JUDICIAL, XALAPA</w:t>
+      <w:t xml:space="preserve">                    PRIMER DISTRITO JUDICIAL, VERACRUZ</w:t>
     </w:r>
     <w:r>
       <w:rPr>

</xml_diff>

<commit_message>
Actualización a la versión 5.6 de Laravel.
</commit_message>
<xml_diff>
--- a/storage/oficios/ConstanciaDeHechos1.docx
+++ b/storage/oficios/ConstanciaDeHechos1.docx
@@ -269,7 +269,7 @@
           <w:szCs w:val="18"/>
           <w:lang w:val="es-ES"/>
         </w:rPr>
-        <w:t>VERACRUZ, VERACRUZ A 16 DE ABRIL DE 2018</w:t>
+        <w:t>VERACRUZ, VERACRUZ A 18 DE ABRIL DE 2018</w:t>
       </w:r>
     </w:p>
     <w:p>
@@ -634,7 +634,7 @@
         <w:rPr>
           <w:rFonts w:ascii="Neo Sans Pro" w:hAnsi="Neo Sans Pro" w:cs="Arial"/>
         </w:rPr>
-        <w:t>Narración 1</w:t>
+        <w:t>Narración denunciado</w:t>
       </w:r>
       <w:r>
         <w:rPr>
@@ -708,7 +708,7 @@
           <w:szCs w:val="23"/>
           <w:lang w:val="es-ES" w:eastAsia="es-ES"/>
         </w:rPr>
-        <w:t>dieciseis días del mes de abril del año 2018</w:t>
+        <w:t>dieciocho días del mes de abril del año 2018</w:t>
       </w:r>
       <w:r>
         <w:rPr>

</xml_diff>